<commit_message>
fix name and update Docs
</commit_message>
<xml_diff>
--- a/Tailieu/Project_Resource_Management_Plan_nhom_13.docx
+++ b/Tailieu/Project_Resource_Management_Plan_nhom_13.docx
@@ -1,6 +1,6 @@
 
 <file path=word/document.xml><?xml version="1.0" encoding="utf-8"?>
-<w:document xmlns:wpc="http://schemas.microsoft.com/office/word/2010/wordprocessingCanvas" xmlns:mc="http://schemas.openxmlformats.org/markup-compatibility/2006" xmlns:o="urn:schemas-microsoft-com:office:office" xmlns:r="http://schemas.openxmlformats.org/officeDocument/2006/relationships" xmlns:m="http://schemas.openxmlformats.org/officeDocument/2006/math" xmlns:v="urn:schemas-microsoft-com:vml" xmlns:wp14="http://schemas.microsoft.com/office/word/2010/wordprocessingDrawing" xmlns:wp="http://schemas.openxmlformats.org/drawingml/2006/wordprocessingDrawing" xmlns:w10="urn:schemas-microsoft-com:office:word" xmlns:w="http://schemas.openxmlformats.org/wordprocessingml/2006/main" xmlns:w14="http://schemas.microsoft.com/office/word/2010/wordml" xmlns:wpg="http://schemas.microsoft.com/office/word/2010/wordprocessingGroup" xmlns:wpi="http://schemas.microsoft.com/office/word/2010/wordprocessingInk" xmlns:wne="http://schemas.microsoft.com/office/word/2006/wordml" xmlns:wps="http://schemas.microsoft.com/office/word/2010/wordprocessingShape" mc:Ignorable="w14 wp14">
+<w:document xmlns:ve="http://schemas.openxmlformats.org/markup-compatibility/2006" xmlns:o="urn:schemas-microsoft-com:office:office" xmlns:r="http://schemas.openxmlformats.org/officeDocument/2006/relationships" xmlns:m="http://schemas.openxmlformats.org/officeDocument/2006/math" xmlns:v="urn:schemas-microsoft-com:vml" xmlns:wp="http://schemas.openxmlformats.org/drawingml/2006/wordprocessingDrawing" xmlns:w10="urn:schemas-microsoft-com:office:word" xmlns:w="http://schemas.openxmlformats.org/wordprocessingml/2006/main" xmlns:wne="http://schemas.microsoft.com/office/word/2006/wordml">
   <w:body>
     <w:p>
       <w:pPr>
@@ -31,7 +31,7 @@
           <w:b/>
           <w:sz w:val="56"/>
         </w:rPr>
-        <w:t xml:space="preserve">KẾ HOẠCH QUẢN LÝ </w:t>
+        <w:t>KẾ HOẠCH QUẢ</w:t>
       </w:r>
       <w:r>
         <w:rPr>
@@ -39,15 +39,27 @@
           <w:b/>
           <w:sz w:val="56"/>
         </w:rPr>
-        <w:t xml:space="preserve">                </w:t>
-      </w:r>
-      <w:r>
+        <w:t>N LÝ</w:t>
+      </w:r>
+    </w:p>
+    <w:p>
+      <w:pPr>
+        <w:spacing w:after="120"/>
+        <w:ind w:left="360"/>
+        <w:jc w:val="center"/>
         <w:rPr>
           <w:rFonts w:ascii="Times New Roman" w:hAnsi="Times New Roman" w:cs="Times New Roman"/>
           <w:b/>
           <w:sz w:val="56"/>
         </w:rPr>
-        <w:t xml:space="preserve">   TÀI NGUYÊN</w:t>
+      </w:pPr>
+      <w:r>
+        <w:rPr>
+          <w:rFonts w:ascii="Times New Roman" w:hAnsi="Times New Roman" w:cs="Times New Roman"/>
+          <w:b/>
+          <w:sz w:val="56"/>
+        </w:rPr>
+        <w:t>TÀI NGUYÊN</w:t>
       </w:r>
       <w:r>
         <w:rPr>
@@ -869,10 +881,10 @@
       <w:bookmarkEnd w:id="0"/>
     </w:p>
     <w:sectPr>
-      <w:headerReference w:type="even" r:id="rId9"/>
-      <w:headerReference w:type="default" r:id="rId10"/>
-      <w:footerReference w:type="default" r:id="rId11"/>
-      <w:headerReference w:type="first" r:id="rId12"/>
+      <w:headerReference w:type="even" r:id="rId8"/>
+      <w:headerReference w:type="default" r:id="rId9"/>
+      <w:footerReference w:type="default" r:id="rId10"/>
+      <w:headerReference w:type="first" r:id="rId11"/>
       <w:pgSz w:w="11909" w:h="16834" w:code="9"/>
       <w:pgMar w:top="1134" w:right="1134" w:bottom="1134" w:left="851" w:header="720" w:footer="720" w:gutter="0"/>
       <w:pgBorders w:display="firstPage" w:offsetFrom="page">
@@ -890,8 +902,8 @@
 </file>
 
 <file path=word/endnotes.xml><?xml version="1.0" encoding="utf-8"?>
-<w:endnotes xmlns:wpc="http://schemas.microsoft.com/office/word/2010/wordprocessingCanvas" xmlns:mc="http://schemas.openxmlformats.org/markup-compatibility/2006" xmlns:o="urn:schemas-microsoft-com:office:office" xmlns:r="http://schemas.openxmlformats.org/officeDocument/2006/relationships" xmlns:m="http://schemas.openxmlformats.org/officeDocument/2006/math" xmlns:v="urn:schemas-microsoft-com:vml" xmlns:wp14="http://schemas.microsoft.com/office/word/2010/wordprocessingDrawing" xmlns:wp="http://schemas.openxmlformats.org/drawingml/2006/wordprocessingDrawing" xmlns:w10="urn:schemas-microsoft-com:office:word" xmlns:w="http://schemas.openxmlformats.org/wordprocessingml/2006/main" xmlns:w14="http://schemas.microsoft.com/office/word/2010/wordml" xmlns:wpg="http://schemas.microsoft.com/office/word/2010/wordprocessingGroup" xmlns:wpi="http://schemas.microsoft.com/office/word/2010/wordprocessingInk" xmlns:wne="http://schemas.microsoft.com/office/word/2006/wordml" xmlns:wps="http://schemas.microsoft.com/office/word/2010/wordprocessingShape" mc:Ignorable="w14 wp14">
-  <w:endnote w:type="separator" w:id="-1">
+<w:endnotes xmlns:ve="http://schemas.openxmlformats.org/markup-compatibility/2006" xmlns:o="urn:schemas-microsoft-com:office:office" xmlns:r="http://schemas.openxmlformats.org/officeDocument/2006/relationships" xmlns:m="http://schemas.openxmlformats.org/officeDocument/2006/math" xmlns:v="urn:schemas-microsoft-com:vml" xmlns:wp="http://schemas.openxmlformats.org/drawingml/2006/wordprocessingDrawing" xmlns:w10="urn:schemas-microsoft-com:office:word" xmlns:w="http://schemas.openxmlformats.org/wordprocessingml/2006/main" xmlns:wne="http://schemas.microsoft.com/office/word/2006/wordml">
+  <w:endnote w:type="separator" w:id="0">
     <w:p>
       <w:pPr>
         <w:spacing w:after="0" w:line="240" w:lineRule="auto"/>
@@ -901,7 +913,7 @@
       </w:r>
     </w:p>
   </w:endnote>
-  <w:endnote w:type="continuationSeparator" w:id="0">
+  <w:endnote w:type="continuationSeparator" w:id="1">
     <w:p>
       <w:pPr>
         <w:spacing w:after="0" w:line="240" w:lineRule="auto"/>
@@ -915,7 +927,7 @@
 </file>
 
 <file path=word/footer1.xml><?xml version="1.0" encoding="utf-8"?>
-<w:ftr xmlns:wpc="http://schemas.microsoft.com/office/word/2010/wordprocessingCanvas" xmlns:mc="http://schemas.openxmlformats.org/markup-compatibility/2006" xmlns:o="urn:schemas-microsoft-com:office:office" xmlns:r="http://schemas.openxmlformats.org/officeDocument/2006/relationships" xmlns:m="http://schemas.openxmlformats.org/officeDocument/2006/math" xmlns:v="urn:schemas-microsoft-com:vml" xmlns:wp14="http://schemas.microsoft.com/office/word/2010/wordprocessingDrawing" xmlns:wp="http://schemas.openxmlformats.org/drawingml/2006/wordprocessingDrawing" xmlns:w10="urn:schemas-microsoft-com:office:word" xmlns:w="http://schemas.openxmlformats.org/wordprocessingml/2006/main" xmlns:w14="http://schemas.microsoft.com/office/word/2010/wordml" xmlns:wpg="http://schemas.microsoft.com/office/word/2010/wordprocessingGroup" xmlns:wpi="http://schemas.microsoft.com/office/word/2010/wordprocessingInk" xmlns:wne="http://schemas.microsoft.com/office/word/2006/wordml" xmlns:wps="http://schemas.microsoft.com/office/word/2010/wordprocessingShape" mc:Ignorable="w14 wp14">
+<w:ftr xmlns:ve="http://schemas.openxmlformats.org/markup-compatibility/2006" xmlns:o="urn:schemas-microsoft-com:office:office" xmlns:r="http://schemas.openxmlformats.org/officeDocument/2006/relationships" xmlns:m="http://schemas.openxmlformats.org/officeDocument/2006/math" xmlns:v="urn:schemas-microsoft-com:vml" xmlns:wp="http://schemas.openxmlformats.org/drawingml/2006/wordprocessingDrawing" xmlns:w10="urn:schemas-microsoft-com:office:word" xmlns:w="http://schemas.openxmlformats.org/wordprocessingml/2006/main" xmlns:wne="http://schemas.microsoft.com/office/word/2006/wordml">
   <w:sdt>
     <w:sdtPr>
       <w:id w:val="1715773729"/>
@@ -968,8 +980,8 @@
 </file>
 
 <file path=word/footnotes.xml><?xml version="1.0" encoding="utf-8"?>
-<w:footnotes xmlns:wpc="http://schemas.microsoft.com/office/word/2010/wordprocessingCanvas" xmlns:mc="http://schemas.openxmlformats.org/markup-compatibility/2006" xmlns:o="urn:schemas-microsoft-com:office:office" xmlns:r="http://schemas.openxmlformats.org/officeDocument/2006/relationships" xmlns:m="http://schemas.openxmlformats.org/officeDocument/2006/math" xmlns:v="urn:schemas-microsoft-com:vml" xmlns:wp14="http://schemas.microsoft.com/office/word/2010/wordprocessingDrawing" xmlns:wp="http://schemas.openxmlformats.org/drawingml/2006/wordprocessingDrawing" xmlns:w10="urn:schemas-microsoft-com:office:word" xmlns:w="http://schemas.openxmlformats.org/wordprocessingml/2006/main" xmlns:w14="http://schemas.microsoft.com/office/word/2010/wordml" xmlns:wpg="http://schemas.microsoft.com/office/word/2010/wordprocessingGroup" xmlns:wpi="http://schemas.microsoft.com/office/word/2010/wordprocessingInk" xmlns:wne="http://schemas.microsoft.com/office/word/2006/wordml" xmlns:wps="http://schemas.microsoft.com/office/word/2010/wordprocessingShape" mc:Ignorable="w14 wp14">
-  <w:footnote w:type="separator" w:id="-1">
+<w:footnotes xmlns:ve="http://schemas.openxmlformats.org/markup-compatibility/2006" xmlns:o="urn:schemas-microsoft-com:office:office" xmlns:r="http://schemas.openxmlformats.org/officeDocument/2006/relationships" xmlns:m="http://schemas.openxmlformats.org/officeDocument/2006/math" xmlns:v="urn:schemas-microsoft-com:vml" xmlns:wp="http://schemas.openxmlformats.org/drawingml/2006/wordprocessingDrawing" xmlns:w10="urn:schemas-microsoft-com:office:word" xmlns:w="http://schemas.openxmlformats.org/wordprocessingml/2006/main" xmlns:wne="http://schemas.microsoft.com/office/word/2006/wordml">
+  <w:footnote w:type="separator" w:id="0">
     <w:p>
       <w:pPr>
         <w:spacing w:after="0" w:line="240" w:lineRule="auto"/>
@@ -979,7 +991,7 @@
       </w:r>
     </w:p>
   </w:footnote>
-  <w:footnote w:type="continuationSeparator" w:id="0">
+  <w:footnote w:type="continuationSeparator" w:id="1">
     <w:p>
       <w:pPr>
         <w:spacing w:after="0" w:line="240" w:lineRule="auto"/>
@@ -993,7 +1005,7 @@
 </file>
 
 <file path=word/header1.xml><?xml version="1.0" encoding="utf-8"?>
-<w:hdr xmlns:wpc="http://schemas.microsoft.com/office/word/2010/wordprocessingCanvas" xmlns:mc="http://schemas.openxmlformats.org/markup-compatibility/2006" xmlns:o="urn:schemas-microsoft-com:office:office" xmlns:r="http://schemas.openxmlformats.org/officeDocument/2006/relationships" xmlns:m="http://schemas.openxmlformats.org/officeDocument/2006/math" xmlns:v="urn:schemas-microsoft-com:vml" xmlns:wp14="http://schemas.microsoft.com/office/word/2010/wordprocessingDrawing" xmlns:wp="http://schemas.openxmlformats.org/drawingml/2006/wordprocessingDrawing" xmlns:w10="urn:schemas-microsoft-com:office:word" xmlns:w="http://schemas.openxmlformats.org/wordprocessingml/2006/main" xmlns:w14="http://schemas.microsoft.com/office/word/2010/wordml" xmlns:wpg="http://schemas.microsoft.com/office/word/2010/wordprocessingGroup" xmlns:wpi="http://schemas.microsoft.com/office/word/2010/wordprocessingInk" xmlns:wne="http://schemas.microsoft.com/office/word/2006/wordml" xmlns:wps="http://schemas.microsoft.com/office/word/2010/wordprocessingShape" mc:Ignorable="w14 wp14">
+<w:hdr xmlns:ve="http://schemas.openxmlformats.org/markup-compatibility/2006" xmlns:o="urn:schemas-microsoft-com:office:office" xmlns:r="http://schemas.openxmlformats.org/officeDocument/2006/relationships" xmlns:m="http://schemas.openxmlformats.org/officeDocument/2006/math" xmlns:v="urn:schemas-microsoft-com:vml" xmlns:wp="http://schemas.openxmlformats.org/drawingml/2006/wordprocessingDrawing" xmlns:w10="urn:schemas-microsoft-com:office:word" xmlns:w="http://schemas.openxmlformats.org/wordprocessingml/2006/main" xmlns:wne="http://schemas.microsoft.com/office/word/2006/wordml">
   <w:p>
     <w:pPr>
       <w:pStyle w:val="Header"/>
@@ -1039,7 +1051,7 @@
 </file>
 
 <file path=word/header2.xml><?xml version="1.0" encoding="utf-8"?>
-<w:hdr xmlns:wpc="http://schemas.microsoft.com/office/word/2010/wordprocessingCanvas" xmlns:mc="http://schemas.openxmlformats.org/markup-compatibility/2006" xmlns:o="urn:schemas-microsoft-com:office:office" xmlns:r="http://schemas.openxmlformats.org/officeDocument/2006/relationships" xmlns:m="http://schemas.openxmlformats.org/officeDocument/2006/math" xmlns:v="urn:schemas-microsoft-com:vml" xmlns:wp14="http://schemas.microsoft.com/office/word/2010/wordprocessingDrawing" xmlns:wp="http://schemas.openxmlformats.org/drawingml/2006/wordprocessingDrawing" xmlns:w10="urn:schemas-microsoft-com:office:word" xmlns:w="http://schemas.openxmlformats.org/wordprocessingml/2006/main" xmlns:w14="http://schemas.microsoft.com/office/word/2010/wordml" xmlns:wpg="http://schemas.microsoft.com/office/word/2010/wordprocessingGroup" xmlns:wpi="http://schemas.microsoft.com/office/word/2010/wordprocessingInk" xmlns:wne="http://schemas.microsoft.com/office/word/2006/wordml" xmlns:wps="http://schemas.microsoft.com/office/word/2010/wordprocessingShape" mc:Ignorable="w14 wp14">
+<w:hdr xmlns:ve="http://schemas.openxmlformats.org/markup-compatibility/2006" xmlns:o="urn:schemas-microsoft-com:office:office" xmlns:r="http://schemas.openxmlformats.org/officeDocument/2006/relationships" xmlns:m="http://schemas.openxmlformats.org/officeDocument/2006/math" xmlns:v="urn:schemas-microsoft-com:vml" xmlns:wp="http://schemas.openxmlformats.org/drawingml/2006/wordprocessingDrawing" xmlns:w10="urn:schemas-microsoft-com:office:word" xmlns:w="http://schemas.openxmlformats.org/wordprocessingml/2006/main" xmlns:wne="http://schemas.microsoft.com/office/word/2006/wordml">
   <w:p>
     <w:pPr>
       <w:pStyle w:val="Header"/>
@@ -1085,7 +1097,7 @@
 </file>
 
 <file path=word/header3.xml><?xml version="1.0" encoding="utf-8"?>
-<w:hdr xmlns:wpc="http://schemas.microsoft.com/office/word/2010/wordprocessingCanvas" xmlns:mc="http://schemas.openxmlformats.org/markup-compatibility/2006" xmlns:o="urn:schemas-microsoft-com:office:office" xmlns:r="http://schemas.openxmlformats.org/officeDocument/2006/relationships" xmlns:m="http://schemas.openxmlformats.org/officeDocument/2006/math" xmlns:v="urn:schemas-microsoft-com:vml" xmlns:wp14="http://schemas.microsoft.com/office/word/2010/wordprocessingDrawing" xmlns:wp="http://schemas.openxmlformats.org/drawingml/2006/wordprocessingDrawing" xmlns:w10="urn:schemas-microsoft-com:office:word" xmlns:w="http://schemas.openxmlformats.org/wordprocessingml/2006/main" xmlns:w14="http://schemas.microsoft.com/office/word/2010/wordml" xmlns:wpg="http://schemas.microsoft.com/office/word/2010/wordprocessingGroup" xmlns:wpi="http://schemas.microsoft.com/office/word/2010/wordprocessingInk" xmlns:wne="http://schemas.microsoft.com/office/word/2006/wordml" xmlns:wps="http://schemas.microsoft.com/office/word/2010/wordprocessingShape" mc:Ignorable="w14 wp14">
+<w:hdr xmlns:ve="http://schemas.openxmlformats.org/markup-compatibility/2006" xmlns:o="urn:schemas-microsoft-com:office:office" xmlns:r="http://schemas.openxmlformats.org/officeDocument/2006/relationships" xmlns:m="http://schemas.openxmlformats.org/officeDocument/2006/math" xmlns:v="urn:schemas-microsoft-com:vml" xmlns:wp="http://schemas.openxmlformats.org/drawingml/2006/wordprocessingDrawing" xmlns:w10="urn:schemas-microsoft-com:office:word" xmlns:w="http://schemas.openxmlformats.org/wordprocessingml/2006/main" xmlns:wne="http://schemas.microsoft.com/office/word/2006/wordml">
   <w:p>
     <w:pPr>
       <w:pStyle w:val="Header"/>
@@ -1131,7 +1143,7 @@
 </file>
 
 <file path=word/numbering.xml><?xml version="1.0" encoding="utf-8"?>
-<w:numbering xmlns:wpc="http://schemas.microsoft.com/office/word/2010/wordprocessingCanvas" xmlns:mc="http://schemas.openxmlformats.org/markup-compatibility/2006" xmlns:o="urn:schemas-microsoft-com:office:office" xmlns:r="http://schemas.openxmlformats.org/officeDocument/2006/relationships" xmlns:m="http://schemas.openxmlformats.org/officeDocument/2006/math" xmlns:v="urn:schemas-microsoft-com:vml" xmlns:wp14="http://schemas.microsoft.com/office/word/2010/wordprocessingDrawing" xmlns:wp="http://schemas.openxmlformats.org/drawingml/2006/wordprocessingDrawing" xmlns:w10="urn:schemas-microsoft-com:office:word" xmlns:w="http://schemas.openxmlformats.org/wordprocessingml/2006/main" xmlns:w14="http://schemas.microsoft.com/office/word/2010/wordml" xmlns:wpg="http://schemas.microsoft.com/office/word/2010/wordprocessingGroup" xmlns:wpi="http://schemas.microsoft.com/office/word/2010/wordprocessingInk" xmlns:wne="http://schemas.microsoft.com/office/word/2006/wordml" xmlns:wps="http://schemas.microsoft.com/office/word/2010/wordprocessingShape" mc:Ignorable="w14 wp14">
+<w:numbering xmlns:ve="http://schemas.openxmlformats.org/markup-compatibility/2006" xmlns:o="urn:schemas-microsoft-com:office:office" xmlns:r="http://schemas.openxmlformats.org/officeDocument/2006/relationships" xmlns:m="http://schemas.openxmlformats.org/officeDocument/2006/math" xmlns:v="urn:schemas-microsoft-com:vml" xmlns:wp="http://schemas.openxmlformats.org/drawingml/2006/wordprocessingDrawing" xmlns:w10="urn:schemas-microsoft-com:office:word" xmlns:w="http://schemas.openxmlformats.org/wordprocessingml/2006/main" xmlns:wne="http://schemas.microsoft.com/office/word/2006/wordml">
   <w:abstractNum w:abstractNumId="0">
     <w:nsid w:val="05925405"/>
     <w:multiLevelType w:val="multilevel"/>
@@ -3350,7 +3362,7 @@
 </file>
 
 <file path=word/styles.xml><?xml version="1.0" encoding="utf-8"?>
-<w:styles xmlns:mc="http://schemas.openxmlformats.org/markup-compatibility/2006" xmlns:r="http://schemas.openxmlformats.org/officeDocument/2006/relationships" xmlns:w="http://schemas.openxmlformats.org/wordprocessingml/2006/main" xmlns:w14="http://schemas.microsoft.com/office/word/2010/wordml" mc:Ignorable="w14">
+<w:styles xmlns:r="http://schemas.openxmlformats.org/officeDocument/2006/relationships" xmlns:w="http://schemas.openxmlformats.org/wordprocessingml/2006/main">
   <w:docDefaults>
     <w:rPrDefault>
       <w:rPr>
@@ -3508,6 +3520,7 @@
   <w:style w:type="paragraph" w:default="1" w:styleId="Normal">
     <w:name w:val="Normal"/>
     <w:qFormat/>
+    <w:rsid w:val="008D5554"/>
   </w:style>
   <w:style w:type="character" w:default="1" w:styleId="DefaultParagraphFont">
     <w:name w:val="Default Paragraph Font"/>
@@ -3520,6 +3533,7 @@
     <w:uiPriority w:val="99"/>
     <w:semiHidden/>
     <w:unhideWhenUsed/>
+    <w:qFormat/>
     <w:tblPr>
       <w:tblInd w:w="0" w:type="dxa"/>
       <w:tblCellMar>

</xml_diff>